<commit_message>
refactor on modelo EA and some part of the report done
</commit_message>
<xml_diff>
--- a/MODELO RELACIONAL (1).docx
+++ b/MODELO RELACIONAL (1).docx
@@ -63,9 +63,14 @@
       <w:r>
         <w:t xml:space="preserve">FK: {referência} </w:t>
       </w:r>
+      <w:proofErr w:type="spellStart"/>
       <w:proofErr w:type="gramStart"/>
       <w:r>
-        <w:t>references Particulares</w:t>
+        <w:t>references</w:t>
+      </w:r>
+      <w:proofErr w:type="spellEnd"/>
+      <w:r>
+        <w:t xml:space="preserve"> Particulares</w:t>
       </w:r>
       <w:proofErr w:type="gramEnd"/>
       <w:r>
@@ -180,42 +185,45 @@
         <w:t>id</w:t>
       </w:r>
       <w:r>
-        <w:t>, idZonaVerde, idGPS)</w:t>
-      </w:r>
-      <w:r>
-        <w:br/>
+        <w:t xml:space="preserve">, </w:t>
+      </w:r>
+      <w:proofErr w:type="spellStart"/>
+      <w:r>
+        <w:t>idGPS</w:t>
+      </w:r>
+      <w:proofErr w:type="spellEnd"/>
+      <w:r>
+        <w:t>)</w:t>
+      </w:r>
+    </w:p>
+    <w:p>
+      <w:r>
         <w:t>FK:</w:t>
       </w:r>
       <w:r>
         <w:t xml:space="preserve"> </w:t>
       </w:r>
       <w:r>
-        <w:t>{idZonaVerde} references Zona Verde</w:t>
+        <w:t>{</w:t>
+      </w:r>
+      <w:proofErr w:type="spellStart"/>
+      <w:r>
+        <w:t>idGPS</w:t>
+      </w:r>
+      <w:proofErr w:type="spellEnd"/>
+      <w:r>
+        <w:t>}</w:t>
       </w:r>
       <w:r>
         <w:t xml:space="preserve"> </w:t>
       </w:r>
-      <w:r>
-        <w:t>{id}</w:t>
-      </w:r>
-      <w:r>
-        <w:br/>
-        <w:t>FK:</w:t>
-      </w:r>
-      <w:r>
-        <w:t xml:space="preserve"> </w:t>
-      </w:r>
-      <w:r>
-        <w:t>{</w:t>
-      </w:r>
-      <w:r>
-        <w:t>idGPS</w:t>
-      </w:r>
-      <w:r>
-        <w:t>}</w:t>
-      </w:r>
-      <w:r>
-        <w:t xml:space="preserve"> references GPS {id}</w:t>
+      <w:proofErr w:type="spellStart"/>
+      <w:r>
+        <w:t>references</w:t>
+      </w:r>
+      <w:proofErr w:type="spellEnd"/>
+      <w:r>
+        <w:t xml:space="preserve"> GPS {id}</w:t>
       </w:r>
     </w:p>
     <w:p/>
@@ -245,10 +253,7 @@
         <w:t>matrícula</w:t>
       </w:r>
       <w:r>
-        <w:t>,</w:t>
-      </w:r>
-      <w:r>
-        <w:t xml:space="preserve"> </w:t>
+        <w:t xml:space="preserve">, </w:t>
       </w:r>
       <w:r>
         <w:t>marca temporal,</w:t>
@@ -385,12 +390,25 @@
         </w:rPr>
         <w:t xml:space="preserve"> </w:t>
       </w:r>
-      <w:r>
-        <w:t>references Zona Verde</w:t>
-      </w:r>
-      <w:r>
-        <w:br/>
-        <w:t>FK: {matrícula} references Veículo</w:t>
+      <w:proofErr w:type="spellStart"/>
+      <w:r>
+        <w:t>references</w:t>
+      </w:r>
+      <w:proofErr w:type="spellEnd"/>
+      <w:r>
+        <w:t xml:space="preserve"> Zona Verde</w:t>
+      </w:r>
+      <w:r>
+        <w:br/>
+        <w:t xml:space="preserve">FK: {matrícula} </w:t>
+      </w:r>
+      <w:proofErr w:type="spellStart"/>
+      <w:r>
+        <w:t>references</w:t>
+      </w:r>
+      <w:proofErr w:type="spellEnd"/>
+      <w:r>
+        <w:t xml:space="preserve"> Veículo</w:t>
       </w:r>
     </w:p>
     <w:p>
@@ -416,50 +434,46 @@
       </w:r>
       <w:r>
         <w:br/>
-      </w:r>
-      <w:r>
         <w:t>RI2 - Os dados de 'GPS' são enviados de 10 em 10 segundos</w:t>
       </w:r>
       <w:r>
         <w:br/>
-      </w:r>
-      <w:r>
-        <w:t>RI3 - O campo 'estado' em 'GPS' pode tomar os seguintes valores</w:t>
-      </w:r>
-      <w:r>
-        <w:t xml:space="preserve"> </w:t>
-      </w:r>
-      <w:r>
-        <w:t>{‘Activo’,</w:t>
-      </w:r>
-      <w:r>
-        <w:t xml:space="preserve"> </w:t>
-      </w:r>
-      <w:r>
-        <w:t>’PausaDeAlarmes’,</w:t>
-      </w:r>
-      <w:r>
-        <w:t xml:space="preserve"> </w:t>
-      </w:r>
-      <w:r>
-        <w:t>’Inactivo’}</w:t>
-      </w:r>
-      <w:r>
-        <w:br/>
-      </w:r>
-      <w:r>
+        <w:t>RI3 - O campo 'estado' em 'GPS' pode tomar os seguintes valores {‘</w:t>
+      </w:r>
+      <w:proofErr w:type="spellStart"/>
+      <w:r>
+        <w:t>Activo</w:t>
+      </w:r>
+      <w:proofErr w:type="spellEnd"/>
+      <w:r>
+        <w:t>’, ’</w:t>
+      </w:r>
+      <w:proofErr w:type="spellStart"/>
+      <w:r>
+        <w:t>PausaDeAlarmes</w:t>
+      </w:r>
+      <w:proofErr w:type="spellEnd"/>
+      <w:r>
+        <w:t>’, ’</w:t>
+      </w:r>
+      <w:proofErr w:type="spellStart"/>
+      <w:r>
+        <w:t>Inactivo</w:t>
+      </w:r>
+      <w:proofErr w:type="spellEnd"/>
+      <w:r>
+        <w:t>’}</w:t>
+      </w:r>
+      <w:r>
+        <w:br/>
         <w:t>RI4 - O campo 'coordenadas GPS' em 'zona verde' é dado em graus decimais de latitude e longitude</w:t>
       </w:r>
       <w:r>
         <w:br/>
-      </w:r>
-      <w:r>
         <w:t>RI5 - Os clientes particulares estão limitados a um máximo de 3 veículos e os clientes institucionais não têm limite</w:t>
       </w:r>
       <w:r>
         <w:br/>
-      </w:r>
-      <w:r>
         <w:t>RI6 - O campo 'raio' em 'zona verde' tem que ser maior a 0</w:t>
       </w:r>
     </w:p>
@@ -872,13 +886,13 @@
     <w:name w:val="Normal"/>
     <w:qFormat/>
   </w:style>
-  <w:style w:type="character" w:default="1" w:styleId="Tipodeletrapredefinidodopargrafo">
+  <w:style w:type="character" w:default="1" w:styleId="DefaultParagraphFont">
     <w:name w:val="Default Paragraph Font"/>
     <w:uiPriority w:val="1"/>
     <w:semiHidden/>
     <w:unhideWhenUsed/>
   </w:style>
-  <w:style w:type="table" w:default="1" w:styleId="Tabelanormal">
+  <w:style w:type="table" w:default="1" w:styleId="TableNormal">
     <w:name w:val="Normal Table"/>
     <w:uiPriority w:val="99"/>
     <w:semiHidden/>
@@ -893,7 +907,7 @@
       </w:tblCellMar>
     </w:tblPr>
   </w:style>
-  <w:style w:type="numbering" w:default="1" w:styleId="Semlista">
+  <w:style w:type="numbering" w:default="1" w:styleId="NoList">
     <w:name w:val="No List"/>
     <w:uiPriority w:val="99"/>
     <w:semiHidden/>

</xml_diff>